<commit_message>
UPDATE : Correction des path des images et modifications du prompts: 	- le build affiche correctement les images 	- l'assistant analyse bien mieux le planning
</commit_message>
<xml_diff>
--- a/data/prompt.docx
+++ b/data/prompt.docx
@@ -1859,60 +1859,6 @@
     <w:p>
       <w:pPr>
         <w:pStyle w:val="Normal"/>
-        <w:numPr>
-          <w:ilvl w:val="0"/>
-          <w:numId w:val="6"/>
-        </w:numPr>
-        <w:rPr>
-          <w:sz w:val="24"/>
-          <w:szCs w:val="24"/>
-        </w:rPr>
-      </w:pPr>
-      <w:r>
-        <w:rPr>
-          <w:b/>
-          <w:bCs/>
-          <w:sz w:val="24"/>
-          <w:szCs w:val="24"/>
-        </w:rPr>
-        <w:t>Le résident peut vouloir voir une des photos de son dossier</w:t>
-      </w:r>
-      <w:r>
-        <w:rPr>
-          <w:sz w:val="24"/>
-          <w:szCs w:val="24"/>
-        </w:rPr>
-        <w:t xml:space="preserve"> comme un souvenir ou une image d’un proche. Chaque </w:t>
-      </w:r>
-      <w:r>
-        <w:rPr>
-          <w:b/>
-          <w:bCs/>
-          <w:sz w:val="24"/>
-          <w:szCs w:val="24"/>
-        </w:rPr>
-        <w:t xml:space="preserve">image est associé à un nom de fichier </w:t>
-      </w:r>
-      <w:r>
-        <w:rPr>
-          <w:sz w:val="24"/>
-          <w:szCs w:val="24"/>
-        </w:rPr>
-        <w:t xml:space="preserve">( exemple : nom_fichier.png ou nom_fichier.jpg ) à la suite de sa description dans le document images lié au résident.  Pour indiquer que tu souhaites afficher telle images tu vas donc </w:t>
-      </w:r>
-      <w:r>
-        <w:rPr>
-          <w:b/>
-          <w:bCs/>
-          <w:sz w:val="24"/>
-          <w:szCs w:val="24"/>
-        </w:rPr>
-        <w:t>ajouter à la fin de ton message la référence de l’image sous cette forme : {nom_fichier.png} sans espace.</w:t>
-      </w:r>
-    </w:p>
-    <w:p>
-      <w:pPr>
-        <w:pStyle w:val="Normal"/>
         <w:rPr>
           <w:sz w:val="24"/>
           <w:szCs w:val="24"/>
@@ -2164,38 +2110,450 @@
         </w:rPr>
       </w:pPr>
       <w:r>
-        <w:rPr>
-          <w:sz w:val="24"/>
-          <w:szCs w:val="24"/>
-        </w:rPr>
-      </w:r>
-    </w:p>
-    <w:p>
-      <w:pPr>
-        <w:pStyle w:val="Normal"/>
-        <w:rPr>
-          <w:sz w:val="24"/>
-          <w:szCs w:val="24"/>
-        </w:rPr>
-      </w:pPr>
-      <w:r>
-        <w:rPr>
-          <w:sz w:val="24"/>
-          <w:szCs w:val="24"/>
-        </w:rPr>
-        <w:t>Je te transmets en pièce jointe plusieurs documents : Le persona d’une patiente de l’EHPAD nommé Nathalie Hillmann, un document contenant des images de notre patiente, de sa famille, de ses connaissances et des différentes étapes de sa vie, deux plannings de l’EHPAD, le premier étant établi sur les mois de mai et juin 2025 et le second établi sur les mois de juillet et août 2025. Ces plannings contiennent les différentes activités qui se passent dans l’EHPAD chaque jour à différents horaires comme le temps de visite ou l’heure du dîner. J’ai également rajouté deux plannings personnalisés de notre patiente Nathalie établis également sur les mois de mai-juin et juillet-août.</w:t>
-      </w:r>
-    </w:p>
-    <w:p>
-      <w:pPr>
-        <w:pStyle w:val="Normal"/>
-        <w:rPr>
-          <w:sz w:val="24"/>
-          <w:szCs w:val="24"/>
-        </w:rPr>
-      </w:pPr>
-      <w:r>
-        <w:rPr>
+        <w:rPr/>
+      </w:r>
+    </w:p>
+    <w:p>
+      <w:pPr>
+        <w:pStyle w:val="Normal"/>
+        <w:rPr>
+          <w:sz w:val="24"/>
+          <w:szCs w:val="24"/>
+        </w:rPr>
+      </w:pPr>
+      <w:r>
+        <w:rPr/>
+        <mc:AlternateContent>
+          <mc:Choice Requires="wps">
+            <w:drawing>
+              <wp:inline distT="0" distB="0" distL="0" distR="0">
+                <wp:extent cx="5760720" cy="19050"/>
+                <wp:effectExtent l="0" t="0" r="0" b="0"/>
+                <wp:docPr id="8" name="Forme 1"/>
+                <a:graphic xmlns:a="http://schemas.openxmlformats.org/drawingml/2006/main">
+                  <a:graphicData uri="http://schemas.microsoft.com/office/word/2010/wordprocessingShape">
+                    <wps:wsp>
+                      <wps:cNvSpPr/>
+                      <wps:spPr>
+                        <a:xfrm>
+                          <a:off x="0" y="0"/>
+                          <a:ext cx="5760720" cy="19080"/>
+                        </a:xfrm>
+                        <a:prstGeom prst="rect">
+                          <a:avLst/>
+                        </a:prstGeom>
+                        <a:solidFill>
+                          <a:srgbClr val="a0a0a0"/>
+                        </a:solidFill>
+                        <a:ln w="0">
+                          <a:noFill/>
+                        </a:ln>
+                      </wps:spPr>
+                      <wps:style>
+                        <a:lnRef idx="0"/>
+                        <a:fillRef idx="0"/>
+                        <a:effectRef idx="0"/>
+                        <a:fontRef idx="minor"/>
+                      </wps:style>
+                      <wps:bodyPr/>
+                    </wps:wsp>
+                  </a:graphicData>
+                </a:graphic>
+              </wp:inline>
+            </w:drawing>
+          </mc:Choice>
+          <mc:Fallback>
+            <w:pict>
+              <v:rect id="shape_0" ID="Forme 1" path="m0,0l-2147483645,0l-2147483645,-2147483646l0,-2147483646xe" fillcolor="#a0a0a0" stroked="f" o:allowincell="f" style="position:absolute;margin-left:0pt;margin-top:-1.55pt;width:453.55pt;height:1.45pt;mso-wrap-style:none;v-text-anchor:middle;mso-position-vertical:top">
+                <v:fill o:detectmouseclick="t" type="solid" color2="#5f5f5f"/>
+                <v:stroke color="#3465a4" joinstyle="round" endcap="flat"/>
+                <w10:wrap type="square"/>
+              </v:rect>
+            </w:pict>
+          </mc:Fallback>
+        </mc:AlternateContent>
+      </w:r>
+    </w:p>
+    <w:p>
+      <w:pPr>
+        <w:pStyle w:val="Normal"/>
+        <w:rPr>
+          <w:b/>
+          <w:bCs/>
+          <w:sz w:val="24"/>
+          <w:szCs w:val="24"/>
+        </w:rPr>
+      </w:pPr>
+      <w:r>
+        <w:rPr>
+          <w:b/>
+          <w:bCs/>
+          <w:sz w:val="24"/>
+          <w:szCs w:val="24"/>
+        </w:rPr>
+        <w:t xml:space="preserve">📕 </w:t>
+      </w:r>
+      <w:r>
+        <w:rPr>
+          <w:b/>
+          <w:bCs/>
+          <w:sz w:val="24"/>
+          <w:szCs w:val="24"/>
+        </w:rPr>
+        <w:t xml:space="preserve">7. </w:t>
+      </w:r>
+      <w:r>
+        <w:rPr>
+          <w:b/>
+          <w:bCs/>
+          <w:sz w:val="24"/>
+          <w:szCs w:val="24"/>
+        </w:rPr>
+        <w:t>Documents</w:t>
+      </w:r>
+    </w:p>
+    <w:p>
+      <w:pPr>
+        <w:pStyle w:val="Normal"/>
+        <w:numPr>
+          <w:ilvl w:val="0"/>
+          <w:numId w:val="7"/>
+        </w:numPr>
+        <w:rPr>
+          <w:b w:val="false"/>
+          <w:bCs w:val="false"/>
+        </w:rPr>
+      </w:pPr>
+      <w:r>
+        <w:rPr>
+          <w:b w:val="false"/>
+          <w:bCs w:val="false"/>
+          <w:sz w:val="24"/>
+          <w:szCs w:val="24"/>
+        </w:rPr>
+        <w:t xml:space="preserve">Le </w:t>
+      </w:r>
+      <w:r>
+        <w:rPr>
+          <w:b/>
+          <w:bCs/>
+          <w:sz w:val="24"/>
+          <w:szCs w:val="24"/>
+        </w:rPr>
+        <w:t xml:space="preserve">persona d’un </w:t>
+      </w:r>
+      <w:r>
+        <w:rPr>
+          <w:b/>
+          <w:bCs/>
+          <w:sz w:val="24"/>
+          <w:szCs w:val="24"/>
+        </w:rPr>
+        <w:t>résident</w:t>
+      </w:r>
+      <w:r>
+        <w:rPr>
+          <w:b/>
+          <w:bCs/>
+          <w:sz w:val="24"/>
+          <w:szCs w:val="24"/>
+        </w:rPr>
+        <w:t xml:space="preserve"> de l’EHPAD </w:t>
+      </w:r>
+      <w:r>
+        <w:rPr>
+          <w:b w:val="false"/>
+          <w:bCs w:val="false"/>
+          <w:sz w:val="24"/>
+          <w:szCs w:val="24"/>
+        </w:rPr>
+        <w:t xml:space="preserve">nommé Nathalie Hillmann, </w:t>
+      </w:r>
+      <w:r>
+        <w:rPr>
+          <w:b w:val="false"/>
+          <w:bCs w:val="false"/>
+          <w:sz w:val="24"/>
+          <w:szCs w:val="24"/>
+        </w:rPr>
+        <w:t>utilise le pour dialoguer avec cette résidente et engager des discussions.</w:t>
+      </w:r>
+    </w:p>
+    <w:p>
+      <w:pPr>
+        <w:pStyle w:val="Normal"/>
+        <w:numPr>
+          <w:ilvl w:val="0"/>
+          <w:numId w:val="7"/>
+        </w:numPr>
+        <w:rPr>
+          <w:sz w:val="24"/>
+          <w:szCs w:val="24"/>
+        </w:rPr>
+      </w:pPr>
+      <w:r>
+        <w:rPr>
+          <w:b w:val="false"/>
+          <w:bCs w:val="false"/>
+          <w:sz w:val="24"/>
+          <w:szCs w:val="24"/>
+        </w:rPr>
+        <w:t>U</w:t>
+      </w:r>
+      <w:r>
+        <w:rPr>
+          <w:b w:val="false"/>
+          <w:bCs w:val="false"/>
+          <w:sz w:val="24"/>
+          <w:szCs w:val="24"/>
+        </w:rPr>
+        <w:t xml:space="preserve">n document </w:t>
+      </w:r>
+      <w:r>
+        <w:rPr>
+          <w:b/>
+          <w:bCs/>
+          <w:sz w:val="24"/>
+          <w:szCs w:val="24"/>
+        </w:rPr>
+        <w:t>contenant des images de notre patiente.</w:t>
+      </w:r>
+      <w:r>
+        <w:rPr>
+          <w:b w:val="false"/>
+          <w:bCs w:val="false"/>
+          <w:sz w:val="24"/>
+          <w:szCs w:val="24"/>
+        </w:rPr>
+        <w:t xml:space="preserve"> Le résident peut vouloir voir une des photos de son dossier comme un souvenir ou une image d’un proche. </w:t>
+      </w:r>
+      <w:r>
+        <w:rPr>
+          <w:b/>
+          <w:bCs/>
+          <w:sz w:val="24"/>
+          <w:szCs w:val="24"/>
+        </w:rPr>
+        <w:t xml:space="preserve">Chaque image est associé à un nom de fichier ( exemple : nom_fichier.png ou nom_fichier.jpg ) à la suite de sa description dans le document images lié au résident.  Pour indiquer que tu souhaites afficher telle images tu vas donc ajouter à la fin de ton message la référence de l’image sous cette forme : {nom_fichier.png} sans espace. </w:t>
+      </w:r>
+      <w:r>
+        <w:rPr>
+          <w:b/>
+          <w:bCs/>
+          <w:sz w:val="24"/>
+          <w:szCs w:val="24"/>
+        </w:rPr>
+        <w:t>Toute les références que tu insère dans ta réponse doivent exister dans le fichier images_metadata.json.</w:t>
+      </w:r>
+    </w:p>
+    <w:p>
+      <w:pPr>
+        <w:pStyle w:val="Normal"/>
+        <w:numPr>
+          <w:ilvl w:val="0"/>
+          <w:numId w:val="7"/>
+        </w:numPr>
+        <w:rPr>
+          <w:sz w:val="24"/>
+          <w:szCs w:val="24"/>
+        </w:rPr>
+      </w:pPr>
+      <w:r>
+        <w:rPr>
+          <w:sz w:val="24"/>
+          <w:szCs w:val="24"/>
+        </w:rPr>
+        <w:t xml:space="preserve">Tu as accès </w:t>
+      </w:r>
+      <w:r>
+        <w:rPr>
+          <w:sz w:val="24"/>
+          <w:szCs w:val="24"/>
+        </w:rPr>
+        <w:t xml:space="preserve">aux planning avec les </w:t>
+      </w:r>
+      <w:r>
+        <w:rPr>
+          <w:sz w:val="24"/>
+          <w:szCs w:val="24"/>
+        </w:rPr>
+        <w:t>fichier</w:t>
+      </w:r>
+      <w:r>
+        <w:rPr>
+          <w:sz w:val="24"/>
+          <w:szCs w:val="24"/>
+        </w:rPr>
+        <w:t>s</w:t>
+      </w:r>
+      <w:r>
+        <w:rPr>
+          <w:sz w:val="24"/>
+          <w:szCs w:val="24"/>
+        </w:rPr>
+        <w:t xml:space="preserve"> JSON nommé</w:t>
+      </w:r>
+      <w:r>
+        <w:rPr>
+          <w:sz w:val="24"/>
+          <w:szCs w:val="24"/>
+        </w:rPr>
+        <w:t>s</w:t>
+      </w:r>
+      <w:r>
+        <w:rPr>
+          <w:sz w:val="24"/>
+          <w:szCs w:val="24"/>
+        </w:rPr>
+        <w:t xml:space="preserve"> planning_EHPAD_</w:t>
+      </w:r>
+      <w:r>
+        <w:rPr>
+          <w:sz w:val="24"/>
+          <w:szCs w:val="24"/>
+        </w:rPr>
+        <w:t>Mois_Mois</w:t>
+      </w:r>
+      <w:r>
+        <w:rPr>
+          <w:sz w:val="24"/>
+          <w:szCs w:val="24"/>
+        </w:rPr>
+        <w:t>.json, qui contient les activités journalières. Ce</w:t>
+      </w:r>
+      <w:r>
+        <w:rPr>
+          <w:sz w:val="24"/>
+          <w:szCs w:val="24"/>
+        </w:rPr>
+        <w:t xml:space="preserve">s </w:t>
+      </w:r>
+      <w:r>
+        <w:rPr>
+          <w:sz w:val="24"/>
+          <w:szCs w:val="24"/>
+        </w:rPr>
+        <w:t>fichier</w:t>
+      </w:r>
+      <w:r>
+        <w:rPr>
+          <w:sz w:val="24"/>
+          <w:szCs w:val="24"/>
+        </w:rPr>
+        <w:t>s</w:t>
+      </w:r>
+      <w:r>
+        <w:rPr>
+          <w:sz w:val="24"/>
+          <w:szCs w:val="24"/>
+        </w:rPr>
+        <w:t xml:space="preserve"> </w:t>
+      </w:r>
+      <w:r>
+        <w:rPr>
+          <w:sz w:val="24"/>
+          <w:szCs w:val="24"/>
+        </w:rPr>
+        <w:t xml:space="preserve">sont </w:t>
+      </w:r>
+      <w:r>
+        <w:rPr>
+          <w:sz w:val="24"/>
+          <w:szCs w:val="24"/>
+        </w:rPr>
+        <w:t>structuré</w:t>
+      </w:r>
+      <w:r>
+        <w:rPr>
+          <w:sz w:val="24"/>
+          <w:szCs w:val="24"/>
+        </w:rPr>
+        <w:t>s</w:t>
+      </w:r>
+      <w:r>
+        <w:rPr>
+          <w:sz w:val="24"/>
+          <w:szCs w:val="24"/>
+        </w:rPr>
+        <w:t xml:space="preserve"> de la manière suivante : </w:t>
+      </w:r>
+    </w:p>
+    <w:p>
+      <w:pPr>
+        <w:pStyle w:val="Normal"/>
+        <w:numPr>
+          <w:ilvl w:val="1"/>
+          <w:numId w:val="7"/>
+        </w:numPr>
+        <w:rPr>
+          <w:sz w:val="24"/>
+          <w:szCs w:val="24"/>
+        </w:rPr>
+      </w:pPr>
+      <w:r>
+        <w:rPr/>
+        <w:t>Les mois sont les clés principales (ex : "Mai", "Juin")</w:t>
+      </w:r>
+    </w:p>
+    <w:p>
+      <w:pPr>
+        <w:pStyle w:val="Normal"/>
+        <w:numPr>
+          <w:ilvl w:val="1"/>
+          <w:numId w:val="7"/>
+        </w:numPr>
+        <w:rPr>
+          <w:sz w:val="24"/>
+          <w:szCs w:val="24"/>
+        </w:rPr>
+      </w:pPr>
+      <w:r>
+        <w:rPr/>
+        <w:t>C</w:t>
+      </w:r>
+      <w:r>
+        <w:rPr/>
+        <w:t xml:space="preserve">haque mois contient des jours sous forme de chaînes comme "Lundi 3", "Mardi 18", etc... </w:t>
+      </w:r>
+    </w:p>
+    <w:p>
+      <w:pPr>
+        <w:pStyle w:val="Normal"/>
+        <w:numPr>
+          <w:ilvl w:val="1"/>
+          <w:numId w:val="7"/>
+        </w:numPr>
+        <w:rPr>
+          <w:sz w:val="24"/>
+          <w:szCs w:val="24"/>
+        </w:rPr>
+      </w:pPr>
+      <w:r>
+        <w:rPr>
+          <w:b/>
+          <w:bCs/>
+          <w:sz w:val="24"/>
+          <w:szCs w:val="24"/>
+        </w:rPr>
+        <w:t>Chaque jour contient une série d’activités sous forme "Heure : Activité"</w:t>
+      </w:r>
+    </w:p>
+    <w:p>
+      <w:pPr>
+        <w:pStyle w:val="Normal"/>
+        <w:numPr>
+          <w:ilvl w:val="0"/>
+          <w:numId w:val="7"/>
+        </w:numPr>
+        <w:rPr>
+          <w:b/>
+          <w:bCs/>
+        </w:rPr>
+      </w:pPr>
+      <w:r>
+        <w:rPr>
+          <w:b/>
+          <w:bCs/>
           <w:sz w:val="24"/>
           <w:szCs w:val="24"/>
         </w:rPr>
@@ -4220,6 +4578,13 @@
       <w:spacing w:val="5"/>
     </w:rPr>
   </w:style>
+  <w:style w:type="character" w:styleId="Puces">
+    <w:name w:val="Puces"/>
+    <w:qFormat/>
+    <w:rPr>
+      <w:rFonts w:ascii="OpenSymbol" w:hAnsi="OpenSymbol" w:eastAsia="OpenSymbol" w:cs="OpenSymbol"/>
+    </w:rPr>
+  </w:style>
   <w:style w:type="paragraph" w:styleId="Titre">
     <w:name w:val="Titre"/>
     <w:basedOn w:val="Normal"/>

</xml_diff>